<commit_message>
M: Done Header - Select option
</commit_message>
<xml_diff>
--- a/Front End/HTML CSS JS/Document/HTML CSS Lectures and Practices/11 - Xây dựng web Shopee/Doc.docx
+++ b/Front End/HTML CSS JS/Document/HTML CSS Lectures and Practices/11 - Xây dựng web Shopee/Doc.docx
@@ -52,6 +52,9 @@
     <w:p/>
     <w:p>
       <w:r>
+        <w:rPr>
+          <w:noProof/>
+        </w:rPr>
         <w:drawing>
           <wp:inline distT="0" distB="0" distL="0" distR="0" wp14:anchorId="1356DB64" wp14:editId="42E1A459">
             <wp:extent cx="2476846" cy="1829055"/>
@@ -91,6 +94,9 @@
     </w:p>
     <w:p>
       <w:r>
+        <w:rPr>
+          <w:noProof/>
+        </w:rPr>
         <w:drawing>
           <wp:inline distT="0" distB="0" distL="0" distR="0" wp14:anchorId="10CA6ABB" wp14:editId="6505079C">
             <wp:extent cx="3010320" cy="2562583"/>
@@ -127,8 +133,101 @@
           </wp:inline>
         </w:drawing>
       </w:r>
+    </w:p>
+    <w:p/>
+    <w:p/>
+    <w:p/>
+    <w:p/>
+    <w:p/>
+    <w:p/>
+    <w:p/>
+    <w:p/>
+    <w:p/>
+    <w:p>
+      <w:r>
+        <w:lastRenderedPageBreak/>
+        <w:t>Có overflow: hidden;</w:t>
+      </w:r>
       <w:bookmarkStart w:id="0" w:name="_GoBack"/>
       <w:bookmarkEnd w:id="0"/>
+    </w:p>
+    <w:p>
+      <w:r>
+        <w:drawing>
+          <wp:inline distT="0" distB="0" distL="0" distR="0" wp14:anchorId="57DB82E6" wp14:editId="17A71601">
+            <wp:extent cx="3448531" cy="2486372"/>
+            <wp:effectExtent l="0" t="0" r="0" b="9525"/>
+            <wp:docPr id="4" name="Picture 4"/>
+            <wp:cNvGraphicFramePr>
+              <a:graphicFrameLocks xmlns:a="http://schemas.openxmlformats.org/drawingml/2006/main" noChangeAspect="1"/>
+            </wp:cNvGraphicFramePr>
+            <a:graphic xmlns:a="http://schemas.openxmlformats.org/drawingml/2006/main">
+              <a:graphicData uri="http://schemas.openxmlformats.org/drawingml/2006/picture">
+                <pic:pic xmlns:pic="http://schemas.openxmlformats.org/drawingml/2006/picture">
+                  <pic:nvPicPr>
+                    <pic:cNvPr id="1" name=""/>
+                    <pic:cNvPicPr/>
+                  </pic:nvPicPr>
+                  <pic:blipFill>
+                    <a:blip r:embed="rId7"/>
+                    <a:stretch>
+                      <a:fillRect/>
+                    </a:stretch>
+                  </pic:blipFill>
+                  <pic:spPr>
+                    <a:xfrm>
+                      <a:off x="0" y="0"/>
+                      <a:ext cx="3448531" cy="2486372"/>
+                    </a:xfrm>
+                    <a:prstGeom prst="rect">
+                      <a:avLst/>
+                    </a:prstGeom>
+                  </pic:spPr>
+                </pic:pic>
+              </a:graphicData>
+            </a:graphic>
+          </wp:inline>
+        </w:drawing>
+      </w:r>
+    </w:p>
+    <w:p>
+      <w:r>
+        <w:drawing>
+          <wp:inline distT="0" distB="0" distL="0" distR="0" wp14:anchorId="29567D87" wp14:editId="7102FCC8">
+            <wp:extent cx="1657581" cy="1257475"/>
+            <wp:effectExtent l="0" t="0" r="0" b="0"/>
+            <wp:docPr id="5" name="Picture 5"/>
+            <wp:cNvGraphicFramePr>
+              <a:graphicFrameLocks xmlns:a="http://schemas.openxmlformats.org/drawingml/2006/main" noChangeAspect="1"/>
+            </wp:cNvGraphicFramePr>
+            <a:graphic xmlns:a="http://schemas.openxmlformats.org/drawingml/2006/main">
+              <a:graphicData uri="http://schemas.openxmlformats.org/drawingml/2006/picture">
+                <pic:pic xmlns:pic="http://schemas.openxmlformats.org/drawingml/2006/picture">
+                  <pic:nvPicPr>
+                    <pic:cNvPr id="1" name=""/>
+                    <pic:cNvPicPr/>
+                  </pic:nvPicPr>
+                  <pic:blipFill>
+                    <a:blip r:embed="rId8"/>
+                    <a:stretch>
+                      <a:fillRect/>
+                    </a:stretch>
+                  </pic:blipFill>
+                  <pic:spPr>
+                    <a:xfrm>
+                      <a:off x="0" y="0"/>
+                      <a:ext cx="1657581" cy="1257475"/>
+                    </a:xfrm>
+                    <a:prstGeom prst="rect">
+                      <a:avLst/>
+                    </a:prstGeom>
+                  </pic:spPr>
+                </pic:pic>
+              </a:graphicData>
+            </a:graphic>
+          </wp:inline>
+        </w:drawing>
+      </w:r>
     </w:p>
     <w:sectPr>
       <w:pgSz w:w="11907" w:h="16840" w:code="9"/>

</xml_diff>

<commit_message>
A: Home category, filter, pagging. M: Still bug layout z-index - fix: not yet
</commit_message>
<xml_diff>
--- a/Front End/HTML CSS JS/Document/HTML CSS Lectures and Practices/11 - Xây dựng web Shopee/Doc.docx
+++ b/Front End/HTML CSS JS/Document/HTML CSS Lectures and Practices/11 - Xây dựng web Shopee/Doc.docx
@@ -148,11 +148,12 @@
         <w:lastRenderedPageBreak/>
         <w:t>Có overflow: hidden;</w:t>
       </w:r>
-      <w:bookmarkStart w:id="0" w:name="_GoBack"/>
-      <w:bookmarkEnd w:id="0"/>
     </w:p>
     <w:p>
       <w:r>
+        <w:rPr>
+          <w:noProof/>
+        </w:rPr>
         <w:drawing>
           <wp:inline distT="0" distB="0" distL="0" distR="0" wp14:anchorId="57DB82E6" wp14:editId="17A71601">
             <wp:extent cx="3448531" cy="2486372"/>
@@ -192,6 +193,9 @@
     </w:p>
     <w:p>
       <w:r>
+        <w:rPr>
+          <w:noProof/>
+        </w:rPr>
         <w:drawing>
           <wp:inline distT="0" distB="0" distL="0" distR="0" wp14:anchorId="29567D87" wp14:editId="7102FCC8">
             <wp:extent cx="1657581" cy="1257475"/>
@@ -228,6 +232,104 @@
           </wp:inline>
         </w:drawing>
       </w:r>
+    </w:p>
+    <w:p/>
+    <w:p>
+      <w:pPr>
+        <w:rPr>
+          <w:b/>
+        </w:rPr>
+      </w:pPr>
+      <w:r>
+        <w:rPr>
+          <w:b/>
+        </w:rPr>
+        <w:drawing>
+          <wp:inline distT="0" distB="0" distL="0" distR="0" wp14:anchorId="5B6C9D4D" wp14:editId="2C776CD0">
+            <wp:extent cx="5760720" cy="4006850"/>
+            <wp:effectExtent l="0" t="0" r="0" b="0"/>
+            <wp:docPr id="6" name="Picture 6"/>
+            <wp:cNvGraphicFramePr>
+              <a:graphicFrameLocks xmlns:a="http://schemas.openxmlformats.org/drawingml/2006/main" noChangeAspect="1"/>
+            </wp:cNvGraphicFramePr>
+            <a:graphic xmlns:a="http://schemas.openxmlformats.org/drawingml/2006/main">
+              <a:graphicData uri="http://schemas.openxmlformats.org/drawingml/2006/picture">
+                <pic:pic xmlns:pic="http://schemas.openxmlformats.org/drawingml/2006/picture">
+                  <pic:nvPicPr>
+                    <pic:cNvPr id="1" name=""/>
+                    <pic:cNvPicPr/>
+                  </pic:nvPicPr>
+                  <pic:blipFill>
+                    <a:blip r:embed="rId9"/>
+                    <a:stretch>
+                      <a:fillRect/>
+                    </a:stretch>
+                  </pic:blipFill>
+                  <pic:spPr>
+                    <a:xfrm>
+                      <a:off x="0" y="0"/>
+                      <a:ext cx="5760720" cy="4006850"/>
+                    </a:xfrm>
+                    <a:prstGeom prst="rect">
+                      <a:avLst/>
+                    </a:prstGeom>
+                  </pic:spPr>
+                </pic:pic>
+              </a:graphicData>
+            </a:graphic>
+          </wp:inline>
+        </w:drawing>
+      </w:r>
+    </w:p>
+    <w:p>
+      <w:pPr>
+        <w:rPr>
+          <w:b/>
+        </w:rPr>
+      </w:pPr>
+      <w:r>
+        <w:rPr>
+          <w:b/>
+        </w:rPr>
+        <w:lastRenderedPageBreak/>
+        <w:drawing>
+          <wp:inline distT="0" distB="0" distL="0" distR="0" wp14:anchorId="6B55B2CB" wp14:editId="371C98E1">
+            <wp:extent cx="5760720" cy="3396615"/>
+            <wp:effectExtent l="0" t="0" r="0" b="0"/>
+            <wp:docPr id="7" name="Picture 7"/>
+            <wp:cNvGraphicFramePr>
+              <a:graphicFrameLocks xmlns:a="http://schemas.openxmlformats.org/drawingml/2006/main" noChangeAspect="1"/>
+            </wp:cNvGraphicFramePr>
+            <a:graphic xmlns:a="http://schemas.openxmlformats.org/drawingml/2006/main">
+              <a:graphicData uri="http://schemas.openxmlformats.org/drawingml/2006/picture">
+                <pic:pic xmlns:pic="http://schemas.openxmlformats.org/drawingml/2006/picture">
+                  <pic:nvPicPr>
+                    <pic:cNvPr id="1" name=""/>
+                    <pic:cNvPicPr/>
+                  </pic:nvPicPr>
+                  <pic:blipFill>
+                    <a:blip r:embed="rId10"/>
+                    <a:stretch>
+                      <a:fillRect/>
+                    </a:stretch>
+                  </pic:blipFill>
+                  <pic:spPr>
+                    <a:xfrm>
+                      <a:off x="0" y="0"/>
+                      <a:ext cx="5760720" cy="3396615"/>
+                    </a:xfrm>
+                    <a:prstGeom prst="rect">
+                      <a:avLst/>
+                    </a:prstGeom>
+                  </pic:spPr>
+                </pic:pic>
+              </a:graphicData>
+            </a:graphic>
+          </wp:inline>
+        </w:drawing>
+      </w:r>
+      <w:bookmarkStart w:id="0" w:name="_GoBack"/>
+      <w:bookmarkEnd w:id="0"/>
     </w:p>
     <w:sectPr>
       <w:pgSz w:w="11907" w:h="16840" w:code="9"/>

</xml_diff>